<commit_message>
KhoaTM up file report
</commit_message>
<xml_diff>
--- a/diagram/table.docx
+++ b/diagram/table.docx
@@ -492,6 +492,9 @@
     <w:p>
       <w:pPr>
         <w:jc w:val="center"/>
+        <w:rPr>
+          <w:lang w:val="en-US"/>
+        </w:rPr>
       </w:pPr>
       <w:bookmarkStart w:id="0" w:name="_bookmark74"/>
       <w:bookmarkEnd w:id="0"/>
@@ -531,6 +534,13 @@
           <w:spacing w:val="-4"/>
         </w:rPr>
         <w:t>ole</w:t>
+      </w:r>
+      <w:r>
+        <w:rPr>
+          <w:spacing w:val="-4"/>
+          <w:lang w:val="en-US"/>
+        </w:rPr>
+        <w:t>s</w:t>
       </w:r>
     </w:p>
     <w:p>
@@ -2846,15 +2856,7 @@
           <w:sz w:val="26"/>
           <w:lang w:val="en-US"/>
         </w:rPr>
-        <w:t xml:space="preserve">Bảng </w:t>
-      </w:r>
-      <w:r>
-        <w:rPr>
-          <w:spacing w:val="-2"/>
-          <w:sz w:val="26"/>
-          <w:lang w:val="en-US"/>
-        </w:rPr>
-        <w:t>notification</w:t>
+        <w:t>Bảng notification</w:t>
       </w:r>
     </w:p>
     <w:bookmarkEnd w:id="5"/>
@@ -4445,15 +4447,7 @@
           <w:sz w:val="26"/>
           <w:lang w:val="en-US"/>
         </w:rPr>
-        <w:t xml:space="preserve">Bảng </w:t>
-      </w:r>
-      <w:r>
-        <w:rPr>
-          <w:spacing w:val="-2"/>
-          <w:sz w:val="26"/>
-          <w:lang w:val="en-US"/>
-        </w:rPr>
-        <w:t>property</w:t>
+        <w:t>Bảng property</w:t>
       </w:r>
     </w:p>
     <w:p>
@@ -5616,15 +5610,7 @@
           <w:sz w:val="26"/>
           <w:lang w:val="en-US"/>
         </w:rPr>
-        <w:t>property</w:t>
-      </w:r>
-      <w:r>
-        <w:rPr>
-          <w:spacing w:val="-2"/>
-          <w:sz w:val="26"/>
-          <w:lang w:val="en-US"/>
-        </w:rPr>
-        <w:t>_meeting_room</w:t>
+        <w:t>property_meeting_room</w:t>
       </w:r>
       <w:bookmarkEnd w:id="7"/>
     </w:p>
@@ -7304,23 +7290,7 @@
           <w:sz w:val="26"/>
           <w:lang w:val="en-US"/>
         </w:rPr>
-        <w:t xml:space="preserve">Bảng </w:t>
-      </w:r>
-      <w:r>
-        <w:rPr>
-          <w:spacing w:val="-2"/>
-          <w:sz w:val="26"/>
-          <w:lang w:val="en-US"/>
-        </w:rPr>
-        <w:t>image_of_</w:t>
-      </w:r>
-      <w:r>
-        <w:rPr>
-          <w:spacing w:val="-2"/>
-          <w:sz w:val="26"/>
-          <w:lang w:val="en-US"/>
-        </w:rPr>
-        <w:t>meeting_room</w:t>
+        <w:t>Bảng image_of_meeting_room</w:t>
       </w:r>
     </w:p>
     <w:p>
@@ -7886,14 +7856,7 @@
           <w:iCs/>
           <w:lang w:val="en-US"/>
         </w:rPr>
-        <w:t>image_of_</w:t>
-      </w:r>
-      <w:r>
-        <w:rPr>
-          <w:iCs/>
-          <w:lang w:val="en-US"/>
-        </w:rPr>
-        <w:t>meeting_room</w:t>
+        <w:t>image_of_meeting_room</w:t>
       </w:r>
     </w:p>
     <w:p>
@@ -7918,15 +7881,7 @@
           <w:sz w:val="26"/>
           <w:lang w:val="en-US"/>
         </w:rPr>
-        <w:t>Bảng</w:t>
-      </w:r>
-      <w:r>
-        <w:rPr>
-          <w:spacing w:val="-2"/>
-          <w:sz w:val="26"/>
-          <w:lang w:val="en-US"/>
-        </w:rPr>
-        <w:t xml:space="preserve"> </w:t>
+        <w:t xml:space="preserve">Bảng </w:t>
       </w:r>
       <w:bookmarkStart w:id="8" w:name="_Hlk101179977"/>
       <w:r>
@@ -7935,15 +7890,7 @@
           <w:sz w:val="26"/>
           <w:lang w:val="en-US"/>
         </w:rPr>
-        <w:t>meeting_</w:t>
-      </w:r>
-      <w:r>
-        <w:rPr>
-          <w:spacing w:val="-2"/>
-          <w:sz w:val="26"/>
-          <w:lang w:val="en-US"/>
-        </w:rPr>
-        <w:t>types</w:t>
+        <w:t>meeting_types</w:t>
       </w:r>
       <w:bookmarkEnd w:id="8"/>
     </w:p>
@@ -8304,15 +8251,7 @@
                 <w:sz w:val="26"/>
                 <w:lang w:val="en-US"/>
               </w:rPr>
-              <w:t>meeting_</w:t>
-            </w:r>
-            <w:r>
-              <w:rPr>
-                <w:spacing w:val="-2"/>
-                <w:sz w:val="26"/>
-                <w:lang w:val="en-US"/>
-              </w:rPr>
-              <w:t>type_name</w:t>
+              <w:t>meeting_type_name</w:t>
             </w:r>
           </w:p>
         </w:tc>
@@ -8400,14 +8339,7 @@
           <w:spacing w:val="-3"/>
           <w:lang w:val="en-US"/>
         </w:rPr>
-        <w:t>1</w:t>
-      </w:r>
-      <w:r>
-        <w:rPr>
-          <w:spacing w:val="-3"/>
-          <w:lang w:val="en-US"/>
-        </w:rPr>
-        <w:t>1</w:t>
+        <w:t>11</w:t>
       </w:r>
       <w:r>
         <w:t>:</w:t>
@@ -9532,15 +9464,7 @@
           <w:sz w:val="26"/>
           <w:lang w:val="en-US"/>
         </w:rPr>
-        <w:t>Bảng room_booking</w:t>
-      </w:r>
-      <w:r>
-        <w:rPr>
-          <w:spacing w:val="-2"/>
-          <w:sz w:val="26"/>
-          <w:lang w:val="en-US"/>
-        </w:rPr>
-        <w:t>_pending</w:t>
+        <w:t>Bảng room_booking_pending</w:t>
       </w:r>
     </w:p>
     <w:p>
@@ -9801,15 +9725,7 @@
                 <w:sz w:val="26"/>
                 <w:lang w:val="en-US"/>
               </w:rPr>
-              <w:t xml:space="preserve"> </w:t>
-            </w:r>
-            <w:r>
-              <w:rPr>
-                <w:spacing w:val="-5"/>
-                <w:sz w:val="26"/>
-                <w:lang w:val="en-US"/>
-              </w:rPr>
-              <w:t>phòng đang chờ xử lý</w:t>
+              <w:t xml:space="preserve"> phòng đang chờ xử lý</w:t>
             </w:r>
           </w:p>
         </w:tc>
@@ -10739,14 +10655,7 @@
           <w:spacing w:val="-3"/>
           <w:lang w:val="en-US"/>
         </w:rPr>
-        <w:t>1</w:t>
-      </w:r>
-      <w:r>
-        <w:rPr>
-          <w:spacing w:val="-3"/>
-          <w:lang w:val="en-US"/>
-        </w:rPr>
-        <w:t>3</w:t>
+        <w:t>13</w:t>
       </w:r>
       <w:r>
         <w:t>:</w:t>
@@ -10802,15 +10711,7 @@
           <w:sz w:val="26"/>
           <w:lang w:val="en-US"/>
         </w:rPr>
-        <w:t>Bảng booking_</w:t>
-      </w:r>
-      <w:r>
-        <w:rPr>
-          <w:spacing w:val="-2"/>
-          <w:sz w:val="26"/>
-          <w:lang w:val="en-US"/>
-        </w:rPr>
-        <w:t>cancellation</w:t>
+        <w:t>Bảng booking_cancellation</w:t>
       </w:r>
     </w:p>
     <w:p>
@@ -11071,15 +10972,7 @@
                 <w:sz w:val="26"/>
                 <w:lang w:val="en-US"/>
               </w:rPr>
-              <w:t xml:space="preserve"> </w:t>
-            </w:r>
-            <w:r>
-              <w:rPr>
-                <w:spacing w:val="-5"/>
-                <w:sz w:val="26"/>
-                <w:lang w:val="en-US"/>
-              </w:rPr>
-              <w:t>hủy đặt phòng</w:t>
+              <w:t xml:space="preserve"> hủy đặt phòng</w:t>
             </w:r>
           </w:p>
         </w:tc>
@@ -11171,23 +11064,7 @@
                 <w:sz w:val="26"/>
                 <w:lang w:val="en-US"/>
               </w:rPr>
-              <w:t>c</w:t>
-            </w:r>
-            <w:r>
-              <w:rPr>
-                <w:spacing w:val="-2"/>
-                <w:sz w:val="26"/>
-                <w:lang w:val="en-US"/>
-              </w:rPr>
-              <w:t>ancellation</w:t>
-            </w:r>
-            <w:r>
-              <w:rPr>
-                <w:spacing w:val="-2"/>
-                <w:sz w:val="26"/>
-                <w:lang w:val="en-US"/>
-              </w:rPr>
-              <w:t>_reason</w:t>
+              <w:t>cancellation_reason</w:t>
             </w:r>
           </w:p>
         </w:tc>
@@ -11275,15 +11152,7 @@
                 <w:sz w:val="26"/>
                 <w:lang w:val="en-US"/>
               </w:rPr>
-              <w:t>cancellation_</w:t>
-            </w:r>
-            <w:r>
-              <w:rPr>
-                <w:spacing w:val="-2"/>
-                <w:sz w:val="26"/>
-                <w:lang w:val="en-US"/>
-              </w:rPr>
-              <w:t>time</w:t>
+              <w:t>cancellation_time</w:t>
             </w:r>
           </w:p>
         </w:tc>
@@ -11556,14 +11425,7 @@
           <w:spacing w:val="-3"/>
           <w:lang w:val="en-US"/>
         </w:rPr>
-        <w:t>1</w:t>
-      </w:r>
-      <w:r>
-        <w:rPr>
-          <w:spacing w:val="-3"/>
-          <w:lang w:val="en-US"/>
-        </w:rPr>
-        <w:t>4</w:t>
+        <w:t>14</w:t>
       </w:r>
       <w:r>
         <w:t>:</w:t>
@@ -12171,14 +12033,7 @@
           <w:spacing w:val="-3"/>
           <w:lang w:val="en-US"/>
         </w:rPr>
-        <w:t>1</w:t>
-      </w:r>
-      <w:r>
-        <w:rPr>
-          <w:spacing w:val="-3"/>
-          <w:lang w:val="en-US"/>
-        </w:rPr>
-        <w:t>5</w:t>
+        <w:t>15</w:t>
       </w:r>
       <w:r>
         <w:t>:</w:t>
@@ -12613,14 +12468,7 @@
                 <w:sz w:val="26"/>
                 <w:lang w:val="en-US"/>
               </w:rPr>
-              <w:t xml:space="preserve">Tên </w:t>
-            </w:r>
-            <w:r>
-              <w:rPr>
-                <w:sz w:val="26"/>
-                <w:lang w:val="en-US"/>
-              </w:rPr>
-              <w:t>loại lỗi</w:t>
+              <w:t>Tên loại lỗi</w:t>
             </w:r>
           </w:p>
         </w:tc>
@@ -12682,14 +12530,7 @@
           <w:spacing w:val="-3"/>
           <w:lang w:val="en-US"/>
         </w:rPr>
-        <w:t>1</w:t>
-      </w:r>
-      <w:r>
-        <w:rPr>
-          <w:spacing w:val="-3"/>
-          <w:lang w:val="en-US"/>
-        </w:rPr>
-        <w:t>6</w:t>
+        <w:t>16</w:t>
       </w:r>
       <w:r>
         <w:t>:</w:t>
@@ -12740,15 +12581,7 @@
           <w:sz w:val="26"/>
           <w:lang w:val="en-US"/>
         </w:rPr>
-        <w:t>feedback_</w:t>
-      </w:r>
-      <w:r>
-        <w:rPr>
-          <w:spacing w:val="-2"/>
-          <w:sz w:val="26"/>
-          <w:lang w:val="en-US"/>
-        </w:rPr>
-        <w:t>type</w:t>
+        <w:t>feedback_type</w:t>
       </w:r>
       <w:bookmarkEnd w:id="10"/>
     </w:p>
@@ -12983,23 +12816,7 @@
                 <w:sz w:val="26"/>
                 <w:lang w:val="en-US"/>
               </w:rPr>
-              <w:t>feedback</w:t>
-            </w:r>
-            <w:r>
-              <w:rPr>
-                <w:spacing w:val="-2"/>
-                <w:sz w:val="26"/>
-                <w:lang w:val="en-US"/>
-              </w:rPr>
-              <w:t>_type_</w:t>
-            </w:r>
-            <w:r>
-              <w:rPr>
-                <w:spacing w:val="-2"/>
-                <w:sz w:val="26"/>
-                <w:lang w:val="en-US"/>
-              </w:rPr>
-              <w:t>id</w:t>
+              <w:t>feedback_type_id</w:t>
             </w:r>
           </w:p>
         </w:tc>
@@ -13028,15 +12845,7 @@
                 <w:sz w:val="26"/>
                 <w:lang w:val="en-US"/>
               </w:rPr>
-              <w:t xml:space="preserve"> loại </w:t>
-            </w:r>
-            <w:r>
-              <w:rPr>
-                <w:spacing w:val="-5"/>
-                <w:sz w:val="26"/>
-                <w:lang w:val="en-US"/>
-              </w:rPr>
-              <w:t>phản hồi</w:t>
+              <w:t xml:space="preserve"> loại phản hồi</w:t>
             </w:r>
           </w:p>
         </w:tc>
@@ -13128,15 +12937,7 @@
                 <w:sz w:val="26"/>
                 <w:lang w:val="en-US"/>
               </w:rPr>
-              <w:t>feedback_type_</w:t>
-            </w:r>
-            <w:r>
-              <w:rPr>
-                <w:spacing w:val="-2"/>
-                <w:sz w:val="26"/>
-                <w:lang w:val="en-US"/>
-              </w:rPr>
-              <w:t>name</w:t>
+              <w:t>feedback_type_name</w:t>
             </w:r>
           </w:p>
         </w:tc>
@@ -13227,14 +13028,7 @@
           <w:spacing w:val="-3"/>
           <w:lang w:val="en-US"/>
         </w:rPr>
-        <w:t>1</w:t>
-      </w:r>
-      <w:r>
-        <w:rPr>
-          <w:spacing w:val="-3"/>
-          <w:lang w:val="en-US"/>
-        </w:rPr>
-        <w:t>7</w:t>
+        <w:t>17</w:t>
       </w:r>
       <w:r>
         <w:t>:</w:t>
@@ -13276,15 +13070,7 @@
           <w:sz w:val="26"/>
           <w:lang w:val="en-US"/>
         </w:rPr>
-        <w:t xml:space="preserve">Bảng </w:t>
-      </w:r>
-      <w:r>
-        <w:rPr>
-          <w:spacing w:val="-2"/>
-          <w:sz w:val="26"/>
-          <w:lang w:val="en-US"/>
-        </w:rPr>
-        <w:t>feedback</w:t>
+        <w:t>Bảng feedback</w:t>
       </w:r>
     </w:p>
     <w:p>
@@ -13859,15 +13645,7 @@
                 <w:sz w:val="26"/>
                 <w:lang w:val="en-US"/>
               </w:rPr>
-              <w:t>feedback_</w:t>
-            </w:r>
-            <w:r>
-              <w:rPr>
-                <w:spacing w:val="-2"/>
-                <w:sz w:val="26"/>
-                <w:lang w:val="en-US"/>
-              </w:rPr>
-              <w:t>title</w:t>
+              <w:t>feedback_title</w:t>
             </w:r>
           </w:p>
         </w:tc>
@@ -13890,14 +13668,7 @@
                 <w:sz w:val="26"/>
                 <w:lang w:val="en-US"/>
               </w:rPr>
-              <w:t>Tiêu đề</w:t>
-            </w:r>
-            <w:r>
-              <w:rPr>
-                <w:sz w:val="26"/>
-                <w:lang w:val="en-US"/>
-              </w:rPr>
-              <w:t xml:space="preserve"> phản hồi</w:t>
+              <w:t>Tiêu đề phản hồi</w:t>
             </w:r>
           </w:p>
         </w:tc>
@@ -14571,14 +14342,7 @@
           <w:spacing w:val="-3"/>
           <w:lang w:val="en-US"/>
         </w:rPr>
-        <w:t>1</w:t>
-      </w:r>
-      <w:r>
-        <w:rPr>
-          <w:spacing w:val="-3"/>
-          <w:lang w:val="en-US"/>
-        </w:rPr>
-        <w:t>8</w:t>
+        <w:t>18</w:t>
       </w:r>
       <w:r>
         <w:t>:</w:t>
@@ -15349,7 +15113,14 @@
           <w:spacing w:val="-3"/>
           <w:lang w:val="en-US"/>
         </w:rPr>
-        <w:t>18</w:t>
+        <w:t>1</w:t>
+      </w:r>
+      <w:r>
+        <w:rPr>
+          <w:spacing w:val="-3"/>
+          <w:lang w:val="en-US"/>
+        </w:rPr>
+        <w:t>9</w:t>
       </w:r>
       <w:r>
         <w:t>:</w:t>

</xml_diff>